<commit_message>
bao cao tuan 4, chuc nang gio hang don hang thanh toan
</commit_message>
<xml_diff>
--- a/progress-report/BaoCaotuan3/Báo cáo tiến độ tuân 3.docx
+++ b/progress-report/BaoCaotuan3/Báo cáo tiến độ tuân 3.docx
@@ -33,7 +33,15 @@
           <w:bCs/>
           <w:lang w:val="vi-VN"/>
         </w:rPr>
-        <w:t xml:space="preserve"> 2</w:t>
+        <w:t xml:space="preserve"> </w:t>
+      </w:r>
+      <w:r>
+        <w:rPr>
+          <w:b/>
+          <w:bCs/>
+          <w:lang w:val="vi-VN"/>
+        </w:rPr>
+        <w:t>3</w:t>
       </w:r>
     </w:p>
     <w:p>

</xml_diff>